<commit_message>
add some more tables
</commit_message>
<xml_diff>
--- a/results.docx
+++ b/results.docx
@@ -54,7 +54,7 @@
               <a:graphicData uri="http://schemas.openxmlformats.org/drawingml/2006/picture">
                 <pic:pic>
                   <pic:nvPicPr>
-                    <pic:cNvPr descr="results_files/figure-docx/unnamed-chunk-24-1.png" id="0" name="Picture"/>
+                    <pic:cNvPr descr="results_files/figure-docx/unnamed-chunk-5-1.png" id="0" name="Picture"/>
                     <pic:cNvPicPr>
                       <a:picLocks noChangeArrowheads="1" noChangeAspect="1"/>
                     </pic:cNvPicPr>
@@ -1073,7 +1073,7 @@
         <w:pStyle w:val="FirstParagraph"/>
       </w:pPr>
       <w:r>
-        <w:t xml:space="preserve">Figure 2 presents a breakdown of the journal’s life-span by academic discipline, highligthing that the life-span of journals slightly varies across displines. Furthermore, it shows that vanishing from the web was not limited to one field, but occured across disciplines. Around 51.8 % of journals belonged to the Social Sciences and Humanities domain (SSH), followed by Health Sciences (Health) (17.6 %), Physical Sciences and Mathematics (PSM) (16.6 %) and Life Sciences (13.5 %) .</w:t>
+        <w:t xml:space="preserve">Figure 2 presents a breakdown of the journal’s life-span by academic discipline, highligthing that the life-span of journals slightly varies across displines. Furthermore, it shows that vanishing from the web was not limited to one field, but occured across disciplines. Around 51.8 % of journals belonged to the Social Sciences and Humanities domain (SSH), followed by Health Sciences (Health) (17.6 %), Physical Sciences and Mathematics (PSM) (17.1 %) and Life Sciences (13.5 %) .</w:t>
       </w:r>
     </w:p>
     <w:p>
@@ -1090,7 +1090,7 @@
               <a:graphicData uri="http://schemas.openxmlformats.org/drawingml/2006/picture">
                 <pic:pic>
                   <pic:nvPicPr>
-                    <pic:cNvPr descr="results_files/figure-docx/unnamed-chunk-27-1.png" id="0" name="Picture"/>
+                    <pic:cNvPr descr="results_files/figure-docx/unnamed-chunk-8-1.png" id="0" name="Picture"/>
                     <pic:cNvPicPr>
                       <a:picLocks noChangeArrowheads="1" noChangeAspect="1"/>
                     </pic:cNvPicPr>
@@ -1288,7 +1288,7 @@
               <w:jc w:val="left"/>
             </w:pPr>
             <w:r>
-              <w:t xml:space="preserve">32</w:t>
+              <w:t xml:space="preserve">33</w:t>
             </w:r>
           </w:p>
         </w:tc>
@@ -1402,40 +1402,40 @@
               <w:jc w:val="left"/>
             </w:pPr>
             <w:r>
-              <w:t xml:space="preserve">10.953841</w:t>
-            </w:r>
-          </w:p>
-        </w:tc>
-        <w:tc>
-          <w:p>
-            <w:pPr>
-              <w:pStyle w:val="Compact"/>
-              <w:jc w:val="left"/>
-            </w:pPr>
-            <w:r>
-              <w:t xml:space="preserve">3.981689</w:t>
-            </w:r>
-          </w:p>
-        </w:tc>
-        <w:tc>
-          <w:p>
-            <w:pPr>
-              <w:pStyle w:val="Compact"/>
-              <w:jc w:val="left"/>
-            </w:pPr>
-            <w:r>
-              <w:t xml:space="preserve">4.162888</w:t>
-            </w:r>
-          </w:p>
-        </w:tc>
-        <w:tc>
-          <w:p>
-            <w:pPr>
-              <w:pStyle w:val="Compact"/>
-              <w:jc w:val="left"/>
-            </w:pPr>
-            <w:r>
-              <w:t xml:space="preserve">6.903929</w:t>
+              <w:t xml:space="preserve">10.95</w:t>
+            </w:r>
+          </w:p>
+        </w:tc>
+        <w:tc>
+          <w:p>
+            <w:pPr>
+              <w:pStyle w:val="Compact"/>
+              <w:jc w:val="left"/>
+            </w:pPr>
+            <w:r>
+              <w:t xml:space="preserve">3.98</w:t>
+            </w:r>
+          </w:p>
+        </w:tc>
+        <w:tc>
+          <w:p>
+            <w:pPr>
+              <w:pStyle w:val="Compact"/>
+              <w:jc w:val="left"/>
+            </w:pPr>
+            <w:r>
+              <w:t xml:space="preserve">4.16</w:t>
+            </w:r>
+          </w:p>
+        </w:tc>
+        <w:tc>
+          <w:p>
+            <w:pPr>
+              <w:pStyle w:val="Compact"/>
+              <w:jc w:val="left"/>
+            </w:pPr>
+            <w:r>
+              <w:t xml:space="preserve">6.90</w:t>
             </w:r>
           </w:p>
         </w:tc>
@@ -1474,7 +1474,7 @@
               <a:graphicData uri="http://schemas.openxmlformats.org/drawingml/2006/picture">
                 <pic:pic>
                   <pic:nvPicPr>
-                    <pic:cNvPr descr="results_files/figure-docx/unnamed-chunk-29-1.png" id="0" name="Picture"/>
+                    <pic:cNvPr descr="results_files/figure-docx/unnamed-chunk-10-1.png" id="0" name="Picture"/>
                     <pic:cNvPicPr>
                       <a:picLocks noChangeArrowheads="1" noChangeAspect="1"/>
                     </pic:cNvPicPr>
@@ -1630,6 +1630,23 @@
             </w:r>
           </w:p>
         </w:tc>
+        <w:tc>
+          <w:tcPr>
+            <w:tcBorders>
+              <w:bottom w:val="single"/>
+            </w:tcBorders>
+            <w:vAlign w:val="bottom"/>
+          </w:tcPr>
+          <w:p>
+            <w:pPr>
+              <w:pStyle w:val="Compact"/>
+              <w:jc w:val="right"/>
+            </w:pPr>
+            <w:r>
+              <w:t xml:space="preserve">Proportion (in %)</w:t>
+            </w:r>
+          </w:p>
+        </w:tc>
       </w:tr>
       <w:tr>
         <w:tc>
@@ -1698,6 +1715,17 @@
             </w:r>
           </w:p>
         </w:tc>
+        <w:tc>
+          <w:p>
+            <w:pPr>
+              <w:pStyle w:val="Compact"/>
+              <w:jc w:val="right"/>
+            </w:pPr>
+            <w:r>
+              <w:t xml:space="preserve">11.40</w:t>
+            </w:r>
+          </w:p>
+        </w:tc>
       </w:tr>
       <w:tr>
         <w:tc>
@@ -1766,6 +1794,17 @@
             </w:r>
           </w:p>
         </w:tc>
+        <w:tc>
+          <w:p>
+            <w:pPr>
+              <w:pStyle w:val="Compact"/>
+              <w:jc w:val="right"/>
+            </w:pPr>
+            <w:r>
+              <w:t xml:space="preserve">32.12</w:t>
+            </w:r>
+          </w:p>
+        </w:tc>
       </w:tr>
       <w:tr>
         <w:tc>
@@ -1834,6 +1873,17 @@
             </w:r>
           </w:p>
         </w:tc>
+        <w:tc>
+          <w:p>
+            <w:pPr>
+              <w:pStyle w:val="Compact"/>
+              <w:jc w:val="right"/>
+            </w:pPr>
+            <w:r>
+              <w:t xml:space="preserve">13.47</w:t>
+            </w:r>
+          </w:p>
+        </w:tc>
       </w:tr>
       <w:tr>
         <w:tc>
@@ -1902,6 +1952,17 @@
             </w:r>
           </w:p>
         </w:tc>
+        <w:tc>
+          <w:p>
+            <w:pPr>
+              <w:pStyle w:val="Compact"/>
+              <w:jc w:val="right"/>
+            </w:pPr>
+            <w:r>
+              <w:t xml:space="preserve">3.63</w:t>
+            </w:r>
+          </w:p>
+        </w:tc>
       </w:tr>
       <w:tr>
         <w:tc>
@@ -1970,6 +2031,17 @@
             </w:r>
           </w:p>
         </w:tc>
+        <w:tc>
+          <w:p>
+            <w:pPr>
+              <w:pStyle w:val="Compact"/>
+              <w:jc w:val="right"/>
+            </w:pPr>
+            <w:r>
+              <w:t xml:space="preserve">25.39</w:t>
+            </w:r>
+          </w:p>
+        </w:tc>
       </w:tr>
       <w:tr>
         <w:tc>
@@ -2038,6 +2110,17 @@
             </w:r>
           </w:p>
         </w:tc>
+        <w:tc>
+          <w:p>
+            <w:pPr>
+              <w:pStyle w:val="Compact"/>
+              <w:jc w:val="right"/>
+            </w:pPr>
+            <w:r>
+              <w:t xml:space="preserve">12.95</w:t>
+            </w:r>
+          </w:p>
+        </w:tc>
       </w:tr>
       <w:tr>
         <w:tc>
@@ -2106,6 +2189,17 @@
             </w:r>
           </w:p>
         </w:tc>
+        <w:tc>
+          <w:p>
+            <w:pPr>
+              <w:pStyle w:val="Compact"/>
+              <w:jc w:val="right"/>
+            </w:pPr>
+            <w:r>
+              <w:t xml:space="preserve">1.04</w:t>
+            </w:r>
+          </w:p>
+        </w:tc>
       </w:tr>
       <w:tr>
         <w:tc>
@@ -2171,6 +2265,17 @@
             </w:pPr>
             <w:r>
               <w:t xml:space="preserve">193</w:t>
+            </w:r>
+          </w:p>
+        </w:tc>
+        <w:tc>
+          <w:p>
+            <w:pPr>
+              <w:pStyle w:val="Compact"/>
+              <w:jc w:val="right"/>
+            </w:pPr>
+            <w:r>
+              <w:t xml:space="preserve">100.00</w:t>
             </w:r>
           </w:p>
         </w:tc>
@@ -2435,7 +2540,7 @@
               <a:graphicData uri="http://schemas.openxmlformats.org/drawingml/2006/picture">
                 <pic:pic>
                   <pic:nvPicPr>
-                    <pic:cNvPr descr="results_files/figure-docx/unnamed-chunk-33-1.png" id="0" name="Picture"/>
+                    <pic:cNvPr descr="results_files/figure-docx/unnamed-chunk-14-1.png" id="0" name="Picture"/>
                     <pic:cNvPicPr>
                       <a:picLocks noChangeArrowheads="1" noChangeAspect="1"/>
                     </pic:cNvPicPr>
@@ -2468,6 +2573,685 @@
         </w:drawing>
       </w:r>
     </w:p>
+    <w:tbl>
+      <w:tblPr>
+        <w:tblStyle w:val="Table"/>
+        <w:tblW w:type="pct" w:w="0.0"/>
+        <w:tblLook w:firstRow="1"/>
+      </w:tblPr>
+      <w:tblGrid/>
+      <w:tr>
+        <w:trPr>
+          <w:cnfStyle w:firstRow="1"/>
+        </w:trPr>
+        <w:tc>
+          <w:tcPr>
+            <w:tcBorders>
+              <w:bottom w:val="single"/>
+            </w:tcBorders>
+            <w:vAlign w:val="bottom"/>
+          </w:tcPr>
+          <w:p>
+            <w:pPr>
+              <w:pStyle w:val="Compact"/>
+              <w:jc w:val="left"/>
+            </w:pPr>
+            <w:r>
+              <w:t xml:space="preserve">Lag (in years)</w:t>
+            </w:r>
+          </w:p>
+        </w:tc>
+        <w:tc>
+          <w:tcPr>
+            <w:tcBorders>
+              <w:bottom w:val="single"/>
+            </w:tcBorders>
+            <w:vAlign w:val="bottom"/>
+          </w:tcPr>
+          <w:p>
+            <w:pPr>
+              <w:pStyle w:val="Compact"/>
+              <w:jc w:val="right"/>
+            </w:pPr>
+            <w:r>
+              <w:t xml:space="preserve">Journals</w:t>
+            </w:r>
+          </w:p>
+        </w:tc>
+        <w:tc>
+          <w:tcPr>
+            <w:tcBorders>
+              <w:bottom w:val="single"/>
+            </w:tcBorders>
+            <w:vAlign w:val="bottom"/>
+          </w:tcPr>
+          <w:p>
+            <w:pPr>
+              <w:pStyle w:val="Compact"/>
+              <w:jc w:val="right"/>
+            </w:pPr>
+            <w:r>
+              <w:t xml:space="preserve">Proportion (in%)</w:t>
+            </w:r>
+          </w:p>
+        </w:tc>
+        <w:tc>
+          <w:tcPr>
+            <w:tcBorders>
+              <w:bottom w:val="single"/>
+            </w:tcBorders>
+            <w:vAlign w:val="bottom"/>
+          </w:tcPr>
+          <w:p>
+            <w:pPr>
+              <w:pStyle w:val="Compact"/>
+              <w:jc w:val="right"/>
+            </w:pPr>
+            <w:r>
+              <w:t xml:space="preserve">Cumulative Percentage</w:t>
+            </w:r>
+          </w:p>
+        </w:tc>
+      </w:tr>
+      <w:tr>
+        <w:tc>
+          <w:p>
+            <w:pPr>
+              <w:pStyle w:val="Compact"/>
+              <w:jc w:val="left"/>
+            </w:pPr>
+            <w:r>
+              <w:t xml:space="preserve">0</w:t>
+            </w:r>
+          </w:p>
+        </w:tc>
+        <w:tc>
+          <w:p>
+            <w:pPr>
+              <w:pStyle w:val="Compact"/>
+              <w:jc w:val="right"/>
+            </w:pPr>
+            <w:r>
+              <w:t xml:space="preserve">29</w:t>
+            </w:r>
+          </w:p>
+        </w:tc>
+        <w:tc>
+          <w:p>
+            <w:pPr>
+              <w:pStyle w:val="Compact"/>
+              <w:jc w:val="right"/>
+            </w:pPr>
+            <w:r>
+              <w:t xml:space="preserve">15</w:t>
+            </w:r>
+          </w:p>
+        </w:tc>
+        <w:tc>
+          <w:p>
+            <w:pPr>
+              <w:pStyle w:val="Compact"/>
+              <w:jc w:val="right"/>
+            </w:pPr>
+            <w:r>
+              <w:t xml:space="preserve">15</w:t>
+            </w:r>
+          </w:p>
+        </w:tc>
+      </w:tr>
+      <w:tr>
+        <w:tc>
+          <w:p>
+            <w:pPr>
+              <w:pStyle w:val="Compact"/>
+              <w:jc w:val="left"/>
+            </w:pPr>
+            <w:r>
+              <w:t xml:space="preserve">1</w:t>
+            </w:r>
+          </w:p>
+        </w:tc>
+        <w:tc>
+          <w:p>
+            <w:pPr>
+              <w:pStyle w:val="Compact"/>
+              <w:jc w:val="right"/>
+            </w:pPr>
+            <w:r>
+              <w:t xml:space="preserve">53</w:t>
+            </w:r>
+          </w:p>
+        </w:tc>
+        <w:tc>
+          <w:p>
+            <w:pPr>
+              <w:pStyle w:val="Compact"/>
+              <w:jc w:val="right"/>
+            </w:pPr>
+            <w:r>
+              <w:t xml:space="preserve">28</w:t>
+            </w:r>
+          </w:p>
+        </w:tc>
+        <w:tc>
+          <w:p>
+            <w:pPr>
+              <w:pStyle w:val="Compact"/>
+              <w:jc w:val="right"/>
+            </w:pPr>
+            <w:r>
+              <w:t xml:space="preserve">43</w:t>
+            </w:r>
+          </w:p>
+        </w:tc>
+      </w:tr>
+      <w:tr>
+        <w:tc>
+          <w:p>
+            <w:pPr>
+              <w:pStyle w:val="Compact"/>
+              <w:jc w:val="left"/>
+            </w:pPr>
+            <w:r>
+              <w:t xml:space="preserve">2</w:t>
+            </w:r>
+          </w:p>
+        </w:tc>
+        <w:tc>
+          <w:p>
+            <w:pPr>
+              <w:pStyle w:val="Compact"/>
+              <w:jc w:val="right"/>
+            </w:pPr>
+            <w:r>
+              <w:t xml:space="preserve">30</w:t>
+            </w:r>
+          </w:p>
+        </w:tc>
+        <w:tc>
+          <w:p>
+            <w:pPr>
+              <w:pStyle w:val="Compact"/>
+              <w:jc w:val="right"/>
+            </w:pPr>
+            <w:r>
+              <w:t xml:space="preserve">16</w:t>
+            </w:r>
+          </w:p>
+        </w:tc>
+        <w:tc>
+          <w:p>
+            <w:pPr>
+              <w:pStyle w:val="Compact"/>
+              <w:jc w:val="right"/>
+            </w:pPr>
+            <w:r>
+              <w:t xml:space="preserve">58</w:t>
+            </w:r>
+          </w:p>
+        </w:tc>
+      </w:tr>
+      <w:tr>
+        <w:tc>
+          <w:p>
+            <w:pPr>
+              <w:pStyle w:val="Compact"/>
+              <w:jc w:val="left"/>
+            </w:pPr>
+            <w:r>
+              <w:t xml:space="preserve">3</w:t>
+            </w:r>
+          </w:p>
+        </w:tc>
+        <w:tc>
+          <w:p>
+            <w:pPr>
+              <w:pStyle w:val="Compact"/>
+              <w:jc w:val="right"/>
+            </w:pPr>
+            <w:r>
+              <w:t xml:space="preserve">26</w:t>
+            </w:r>
+          </w:p>
+        </w:tc>
+        <w:tc>
+          <w:p>
+            <w:pPr>
+              <w:pStyle w:val="Compact"/>
+              <w:jc w:val="right"/>
+            </w:pPr>
+            <w:r>
+              <w:t xml:space="preserve">14</w:t>
+            </w:r>
+          </w:p>
+        </w:tc>
+        <w:tc>
+          <w:p>
+            <w:pPr>
+              <w:pStyle w:val="Compact"/>
+              <w:jc w:val="right"/>
+            </w:pPr>
+            <w:r>
+              <w:t xml:space="preserve">72</w:t>
+            </w:r>
+          </w:p>
+        </w:tc>
+      </w:tr>
+      <w:tr>
+        <w:tc>
+          <w:p>
+            <w:pPr>
+              <w:pStyle w:val="Compact"/>
+              <w:jc w:val="left"/>
+            </w:pPr>
+            <w:r>
+              <w:t xml:space="preserve">4</w:t>
+            </w:r>
+          </w:p>
+        </w:tc>
+        <w:tc>
+          <w:p>
+            <w:pPr>
+              <w:pStyle w:val="Compact"/>
+              <w:jc w:val="right"/>
+            </w:pPr>
+            <w:r>
+              <w:t xml:space="preserve">15</w:t>
+            </w:r>
+          </w:p>
+        </w:tc>
+        <w:tc>
+          <w:p>
+            <w:pPr>
+              <w:pStyle w:val="Compact"/>
+              <w:jc w:val="right"/>
+            </w:pPr>
+            <w:r>
+              <w:t xml:space="preserve">8</w:t>
+            </w:r>
+          </w:p>
+        </w:tc>
+        <w:tc>
+          <w:p>
+            <w:pPr>
+              <w:pStyle w:val="Compact"/>
+              <w:jc w:val="right"/>
+            </w:pPr>
+            <w:r>
+              <w:t xml:space="preserve">80</w:t>
+            </w:r>
+          </w:p>
+        </w:tc>
+      </w:tr>
+      <w:tr>
+        <w:tc>
+          <w:p>
+            <w:pPr>
+              <w:pStyle w:val="Compact"/>
+              <w:jc w:val="left"/>
+            </w:pPr>
+            <w:r>
+              <w:t xml:space="preserve">5</w:t>
+            </w:r>
+          </w:p>
+        </w:tc>
+        <w:tc>
+          <w:p>
+            <w:pPr>
+              <w:pStyle w:val="Compact"/>
+              <w:jc w:val="right"/>
+            </w:pPr>
+            <w:r>
+              <w:t xml:space="preserve">13</w:t>
+            </w:r>
+          </w:p>
+        </w:tc>
+        <w:tc>
+          <w:p>
+            <w:pPr>
+              <w:pStyle w:val="Compact"/>
+              <w:jc w:val="right"/>
+            </w:pPr>
+            <w:r>
+              <w:t xml:space="preserve">7</w:t>
+            </w:r>
+          </w:p>
+        </w:tc>
+        <w:tc>
+          <w:p>
+            <w:pPr>
+              <w:pStyle w:val="Compact"/>
+              <w:jc w:val="right"/>
+            </w:pPr>
+            <w:r>
+              <w:t xml:space="preserve">86</w:t>
+            </w:r>
+          </w:p>
+        </w:tc>
+      </w:tr>
+      <w:tr>
+        <w:tc>
+          <w:p>
+            <w:pPr>
+              <w:pStyle w:val="Compact"/>
+              <w:jc w:val="left"/>
+            </w:pPr>
+            <w:r>
+              <w:t xml:space="preserve">6</w:t>
+            </w:r>
+          </w:p>
+        </w:tc>
+        <w:tc>
+          <w:p>
+            <w:pPr>
+              <w:pStyle w:val="Compact"/>
+              <w:jc w:val="right"/>
+            </w:pPr>
+            <w:r>
+              <w:t xml:space="preserve">9</w:t>
+            </w:r>
+          </w:p>
+        </w:tc>
+        <w:tc>
+          <w:p>
+            <w:pPr>
+              <w:pStyle w:val="Compact"/>
+              <w:jc w:val="right"/>
+            </w:pPr>
+            <w:r>
+              <w:t xml:space="preserve">5</w:t>
+            </w:r>
+          </w:p>
+        </w:tc>
+        <w:tc>
+          <w:p>
+            <w:pPr>
+              <w:pStyle w:val="Compact"/>
+              <w:jc w:val="right"/>
+            </w:pPr>
+            <w:r>
+              <w:t xml:space="preserve">91</w:t>
+            </w:r>
+          </w:p>
+        </w:tc>
+      </w:tr>
+      <w:tr>
+        <w:tc>
+          <w:p>
+            <w:pPr>
+              <w:pStyle w:val="Compact"/>
+              <w:jc w:val="left"/>
+            </w:pPr>
+            <w:r>
+              <w:t xml:space="preserve">7</w:t>
+            </w:r>
+          </w:p>
+        </w:tc>
+        <w:tc>
+          <w:p>
+            <w:pPr>
+              <w:pStyle w:val="Compact"/>
+              <w:jc w:val="right"/>
+            </w:pPr>
+            <w:r>
+              <w:t xml:space="preserve">4</w:t>
+            </w:r>
+          </w:p>
+        </w:tc>
+        <w:tc>
+          <w:p>
+            <w:pPr>
+              <w:pStyle w:val="Compact"/>
+              <w:jc w:val="right"/>
+            </w:pPr>
+            <w:r>
+              <w:t xml:space="preserve">2</w:t>
+            </w:r>
+          </w:p>
+        </w:tc>
+        <w:tc>
+          <w:p>
+            <w:pPr>
+              <w:pStyle w:val="Compact"/>
+              <w:jc w:val="right"/>
+            </w:pPr>
+            <w:r>
+              <w:t xml:space="preserve">93</w:t>
+            </w:r>
+          </w:p>
+        </w:tc>
+      </w:tr>
+      <w:tr>
+        <w:tc>
+          <w:p>
+            <w:pPr>
+              <w:pStyle w:val="Compact"/>
+              <w:jc w:val="left"/>
+            </w:pPr>
+            <w:r>
+              <w:t xml:space="preserve">8</w:t>
+            </w:r>
+          </w:p>
+        </w:tc>
+        <w:tc>
+          <w:p>
+            <w:pPr>
+              <w:pStyle w:val="Compact"/>
+              <w:jc w:val="right"/>
+            </w:pPr>
+            <w:r>
+              <w:t xml:space="preserve">6</w:t>
+            </w:r>
+          </w:p>
+        </w:tc>
+        <w:tc>
+          <w:p>
+            <w:pPr>
+              <w:pStyle w:val="Compact"/>
+              <w:jc w:val="right"/>
+            </w:pPr>
+            <w:r>
+              <w:t xml:space="preserve">3</w:t>
+            </w:r>
+          </w:p>
+        </w:tc>
+        <w:tc>
+          <w:p>
+            <w:pPr>
+              <w:pStyle w:val="Compact"/>
+              <w:jc w:val="right"/>
+            </w:pPr>
+            <w:r>
+              <w:t xml:space="preserve">96</w:t>
+            </w:r>
+          </w:p>
+        </w:tc>
+      </w:tr>
+      <w:tr>
+        <w:tc>
+          <w:p>
+            <w:pPr>
+              <w:pStyle w:val="Compact"/>
+              <w:jc w:val="left"/>
+            </w:pPr>
+            <w:r>
+              <w:t xml:space="preserve">9</w:t>
+            </w:r>
+          </w:p>
+        </w:tc>
+        <w:tc>
+          <w:p>
+            <w:pPr>
+              <w:pStyle w:val="Compact"/>
+              <w:jc w:val="right"/>
+            </w:pPr>
+            <w:r>
+              <w:t xml:space="preserve">1</w:t>
+            </w:r>
+          </w:p>
+        </w:tc>
+        <w:tc>
+          <w:p>
+            <w:pPr>
+              <w:pStyle w:val="Compact"/>
+              <w:jc w:val="right"/>
+            </w:pPr>
+            <w:r>
+              <w:t xml:space="preserve">1</w:t>
+            </w:r>
+          </w:p>
+        </w:tc>
+        <w:tc>
+          <w:p>
+            <w:pPr>
+              <w:pStyle w:val="Compact"/>
+              <w:jc w:val="right"/>
+            </w:pPr>
+            <w:r>
+              <w:t xml:space="preserve">97</w:t>
+            </w:r>
+          </w:p>
+        </w:tc>
+      </w:tr>
+      <w:tr>
+        <w:tc>
+          <w:p>
+            <w:pPr>
+              <w:pStyle w:val="Compact"/>
+              <w:jc w:val="left"/>
+            </w:pPr>
+            <w:r>
+              <w:t xml:space="preserve">10</w:t>
+            </w:r>
+          </w:p>
+        </w:tc>
+        <w:tc>
+          <w:p>
+            <w:pPr>
+              <w:pStyle w:val="Compact"/>
+              <w:jc w:val="right"/>
+            </w:pPr>
+            <w:r>
+              <w:t xml:space="preserve">5</w:t>
+            </w:r>
+          </w:p>
+        </w:tc>
+        <w:tc>
+          <w:p>
+            <w:pPr>
+              <w:pStyle w:val="Compact"/>
+              <w:jc w:val="right"/>
+            </w:pPr>
+            <w:r>
+              <w:t xml:space="preserve">3</w:t>
+            </w:r>
+          </w:p>
+        </w:tc>
+        <w:tc>
+          <w:p>
+            <w:pPr>
+              <w:pStyle w:val="Compact"/>
+              <w:jc w:val="right"/>
+            </w:pPr>
+            <w:r>
+              <w:t xml:space="preserve">99</w:t>
+            </w:r>
+          </w:p>
+        </w:tc>
+      </w:tr>
+      <w:tr>
+        <w:tc>
+          <w:p>
+            <w:pPr>
+              <w:pStyle w:val="Compact"/>
+              <w:jc w:val="left"/>
+            </w:pPr>
+            <w:r>
+              <w:t xml:space="preserve">11</w:t>
+            </w:r>
+          </w:p>
+        </w:tc>
+        <w:tc>
+          <w:p>
+            <w:pPr>
+              <w:pStyle w:val="Compact"/>
+              <w:jc w:val="right"/>
+            </w:pPr>
+            <w:r>
+              <w:t xml:space="preserve">1</w:t>
+            </w:r>
+          </w:p>
+        </w:tc>
+        <w:tc>
+          <w:p>
+            <w:pPr>
+              <w:pStyle w:val="Compact"/>
+              <w:jc w:val="right"/>
+            </w:pPr>
+            <w:r>
+              <w:t xml:space="preserve">1</w:t>
+            </w:r>
+          </w:p>
+        </w:tc>
+        <w:tc>
+          <w:p>
+            <w:pPr>
+              <w:pStyle w:val="Compact"/>
+              <w:jc w:val="right"/>
+            </w:pPr>
+            <w:r>
+              <w:t xml:space="preserve">100</w:t>
+            </w:r>
+          </w:p>
+        </w:tc>
+      </w:tr>
+      <w:tr>
+        <w:tc>
+          <w:p>
+            <w:pPr>
+              <w:pStyle w:val="Compact"/>
+              <w:jc w:val="left"/>
+            </w:pPr>
+            <w:r>
+              <w:t xml:space="preserve">Total</w:t>
+            </w:r>
+          </w:p>
+        </w:tc>
+        <w:tc>
+          <w:p>
+            <w:pPr>
+              <w:pStyle w:val="Compact"/>
+              <w:jc w:val="right"/>
+            </w:pPr>
+            <w:r>
+              <w:t xml:space="preserve">192</w:t>
+            </w:r>
+          </w:p>
+        </w:tc>
+        <w:tc>
+          <w:p>
+            <w:pPr>
+              <w:pStyle w:val="Compact"/>
+              <w:jc w:val="right"/>
+            </w:pPr>
+            <w:r>
+              <w:t xml:space="preserve">100</w:t>
+            </w:r>
+          </w:p>
+        </w:tc>
+        <w:tc>
+          <w:p>
+            <w:pPr>
+              <w:pStyle w:val="Compact"/>
+              <w:jc w:val="right"/>
+            </w:pPr>
+            <w:r>
+              <w:t xml:space="preserve">931</w:t>
+            </w:r>
+          </w:p>
+        </w:tc>
+      </w:tr>
+    </w:tbl>
     <w:sectPr/>
   </w:body>
 </w:document>

</xml_diff>